<commit_message>
Add conclusion to deployment plan
</commit_message>
<xml_diff>
--- a/Documentation/Deployment Plan.docx
+++ b/Documentation/Deployment Plan.docx
@@ -1002,10 +1002,15 @@
           <w:b w:val="false"/>
           <w:b w:val="false"/>
           <w:bCs w:val="false"/>
-        </w:rPr>
-      </w:pPr>
-      <w:r>
-        <w:rPr>
+          <w:sz w:val="24"/>
+          <w:szCs w:val="24"/>
+        </w:rPr>
+      </w:pPr>
+      <w:r>
+        <w:rPr>
+          <w:rFonts w:ascii="times new roman" w:hAnsi="times new roman"/>
+          <w:b w:val="false"/>
+          <w:bCs w:val="false"/>
           <w:sz w:val="24"/>
           <w:szCs w:val="24"/>
         </w:rPr>
@@ -1048,10 +1053,15 @@
           <w:b w:val="false"/>
           <w:b w:val="false"/>
           <w:bCs w:val="false"/>
-        </w:rPr>
-      </w:pPr>
-      <w:r>
-        <w:rPr>
+          <w:sz w:val="24"/>
+          <w:szCs w:val="24"/>
+        </w:rPr>
+      </w:pPr>
+      <w:r>
+        <w:rPr>
+          <w:rFonts w:ascii="times new roman" w:hAnsi="times new roman"/>
+          <w:b w:val="false"/>
+          <w:bCs w:val="false"/>
           <w:sz w:val="24"/>
           <w:szCs w:val="24"/>
         </w:rPr>
@@ -1084,6 +1094,56 @@
     <w:p>
       <w:pPr>
         <w:pStyle w:val="Normal"/>
+        <w:jc w:val="left"/>
+        <w:rPr>
+          <w:rFonts w:ascii="times new roman" w:hAnsi="times new roman"/>
+          <w:b w:val="false"/>
+          <w:b w:val="false"/>
+          <w:bCs w:val="false"/>
+          <w:sz w:val="24"/>
+          <w:szCs w:val="24"/>
+        </w:rPr>
+      </w:pPr>
+      <w:r>
+        <w:rPr>
+          <w:sz w:val="24"/>
+          <w:szCs w:val="24"/>
+        </w:rPr>
+      </w:r>
+    </w:p>
+    <w:p>
+      <w:pPr>
+        <w:pStyle w:val="Normal"/>
+        <w:jc w:val="left"/>
+        <w:rPr>
+          <w:sz w:val="24"/>
+          <w:szCs w:val="24"/>
+        </w:rPr>
+      </w:pPr>
+      <w:r>
+        <w:rPr>
+          <w:rFonts w:ascii="times new roman" w:hAnsi="times new roman"/>
+          <w:b w:val="false"/>
+          <w:bCs w:val="false"/>
+          <w:sz w:val="24"/>
+          <w:szCs w:val="24"/>
+        </w:rPr>
+        <w:tab/>
+      </w:r>
+      <w:r>
+        <w:rPr>
+          <w:rFonts w:ascii="times new roman" w:hAnsi="times new roman"/>
+          <w:b w:val="false"/>
+          <w:bCs w:val="false"/>
+          <w:sz w:val="24"/>
+          <w:szCs w:val="24"/>
+        </w:rPr>
+        <w:t>7. Conclusion</w:t>
+      </w:r>
+    </w:p>
+    <w:p>
+      <w:pPr>
+        <w:pStyle w:val="Normal"/>
         <w:jc w:val="center"/>
         <w:rPr>
           <w:rFonts w:ascii="times new roman" w:hAnsi="times new roman"/>
@@ -1566,17 +1626,7 @@
           <w:sz w:val="24"/>
           <w:szCs w:val="24"/>
         </w:rPr>
-        <w:t xml:space="preserve">2. </w:t>
-      </w:r>
-      <w:r>
-        <w:rPr>
-          <w:rFonts w:ascii="times new roman" w:hAnsi="times new roman"/>
-          <w:b/>
-          <w:bCs/>
-          <w:sz w:val="24"/>
-          <w:szCs w:val="24"/>
-        </w:rPr>
-        <w:t>Console</w:t>
+        <w:t>2. Console</w:t>
       </w:r>
     </w:p>
     <w:p>
@@ -1790,14 +1840,7 @@
       <w:pPr>
         <w:pStyle w:val="Normal"/>
         <w:jc w:val="left"/>
-        <w:rPr>
-          <w:rFonts w:ascii="times new roman" w:hAnsi="times new roman"/>
-          <w:b w:val="false"/>
-          <w:b w:val="false"/>
-          <w:bCs w:val="false"/>
-          <w:sz w:val="24"/>
-          <w:szCs w:val="24"/>
-        </w:rPr>
+        <w:rPr/>
       </w:pPr>
       <w:r>
         <w:rPr>
@@ -1845,15 +1888,6 @@
           <w:szCs w:val="24"/>
         </w:rPr>
         <w:tab/>
-      </w:r>
-      <w:r>
-        <w:rPr>
-          <w:rFonts w:ascii="times new roman" w:hAnsi="times new roman"/>
-          <w:b w:val="false"/>
-          <w:bCs w:val="false"/>
-          <w:sz w:val="24"/>
-          <w:szCs w:val="24"/>
-        </w:rPr>
         <w:t>The dev kits for the PS4 cost a range of $1,000-$10,000 depending on the needs of the developers.</w:t>
         <w:br/>
         <w:tab/>
@@ -1913,11 +1947,7 @@
       <w:pPr>
         <w:pStyle w:val="Normal"/>
         <w:jc w:val="left"/>
-        <w:rPr>
-          <w:rFonts w:ascii="times new roman" w:hAnsi="times new roman"/>
-          <w:sz w:val="24"/>
-          <w:szCs w:val="24"/>
-        </w:rPr>
+        <w:rPr/>
       </w:pPr>
       <w:r>
         <w:rPr>
@@ -2247,9 +2277,8 @@
       </w:pPr>
       <w:r>
         <w:rPr>
-          <w:rFonts w:ascii="times new roman" w:hAnsi="times new roman"/>
-          <w:sz w:val="24"/>
-          <w:szCs w:val="24"/>
+          <w:b/>
+          <w:bCs/>
         </w:rPr>
       </w:r>
     </w:p>
@@ -2303,7 +2332,13 @@
         </w:rPr>
       </w:pPr>
       <w:r>
-        <w:rPr/>
+        <w:rPr>
+          <w:rFonts w:ascii="times new roman" w:hAnsi="times new roman"/>
+          <w:color w:val="000000"/>
+          <w:sz w:val="24"/>
+          <w:szCs w:val="24"/>
+          <w:u w:val="none"/>
+        </w:rPr>
       </w:r>
     </w:p>
     <w:p>
@@ -3037,14 +3072,7 @@
       <w:pPr>
         <w:pStyle w:val="Normal"/>
         <w:jc w:val="left"/>
-        <w:rPr>
-          <w:rFonts w:ascii="times new roman" w:hAnsi="times new roman"/>
-          <w:b/>
-          <w:b/>
-          <w:bCs/>
-          <w:sz w:val="24"/>
-          <w:szCs w:val="24"/>
-        </w:rPr>
+        <w:rPr/>
       </w:pPr>
       <w:r>
         <w:rPr>
@@ -3145,11 +3173,7 @@
       <w:pPr>
         <w:pStyle w:val="Normal"/>
         <w:jc w:val="left"/>
-        <w:rPr>
-          <w:rFonts w:ascii="times new roman" w:hAnsi="times new roman"/>
-          <w:sz w:val="24"/>
-          <w:szCs w:val="24"/>
-        </w:rPr>
+        <w:rPr/>
       </w:pPr>
       <w:r>
         <w:rPr>
@@ -3328,14 +3352,7 @@
       <w:pPr>
         <w:pStyle w:val="Normal"/>
         <w:jc w:val="left"/>
-        <w:rPr>
-          <w:rFonts w:ascii="times new roman" w:hAnsi="times new roman"/>
-          <w:b/>
-          <w:b/>
-          <w:bCs/>
-          <w:sz w:val="24"/>
-          <w:szCs w:val="24"/>
-        </w:rPr>
+        <w:rPr/>
       </w:pPr>
       <w:r>
         <w:rPr>
@@ -3882,14 +3899,7 @@
       <w:pPr>
         <w:pStyle w:val="Normal"/>
         <w:jc w:val="left"/>
-        <w:rPr>
-          <w:rFonts w:ascii="times new roman" w:hAnsi="times new roman"/>
-          <w:b w:val="false"/>
-          <w:b w:val="false"/>
-          <w:bCs w:val="false"/>
-          <w:sz w:val="24"/>
-          <w:szCs w:val="24"/>
-        </w:rPr>
+        <w:rPr/>
       </w:pPr>
       <w:r>
         <w:rPr>
@@ -3902,20 +3912,86 @@
         <w:tab/>
         <w:t xml:space="preserve">PAX Prime is a much more affordable option for individuals to try to get some attention for their </w:t>
         <w:tab/>
-        <w:t>indie game. It costs $40/game submission cost and another $5,000 for a 10</w:t>
-      </w:r>
-      <w:r>
-        <w:rPr>
-          <w:rFonts w:ascii="times new roman" w:hAnsi="times new roman"/>
-          <w:b w:val="false"/>
-          <w:bCs w:val="false"/>
-          <w:sz w:val="24"/>
-          <w:szCs w:val="24"/>
-        </w:rPr>
-        <w:t xml:space="preserve">ft*10ft Megabooth, </w:t>
+        <w:t xml:space="preserve">indie game. It costs $40/game submission cost and another $5,000 for a 10ft*10ft Megabooth, </w:t>
         <w:br/>
         <w:tab/>
         <w:t xml:space="preserve">or $1,500 for a Minibooth. </w:t>
+      </w:r>
+    </w:p>
+    <w:p>
+      <w:pPr>
+        <w:pStyle w:val="Normal"/>
+        <w:jc w:val="left"/>
+        <w:rPr>
+          <w:rFonts w:ascii="times new roman" w:hAnsi="times new roman"/>
+          <w:b w:val="false"/>
+          <w:b w:val="false"/>
+          <w:bCs w:val="false"/>
+          <w:sz w:val="24"/>
+          <w:szCs w:val="24"/>
+        </w:rPr>
+      </w:pPr>
+      <w:r>
+        <w:rPr/>
+      </w:r>
+    </w:p>
+    <w:p>
+      <w:pPr>
+        <w:pStyle w:val="Normal"/>
+        <w:jc w:val="left"/>
+        <w:rPr>
+          <w:b/>
+          <w:b/>
+          <w:bCs/>
+        </w:rPr>
+      </w:pPr>
+      <w:r>
+        <w:rPr>
+          <w:rFonts w:ascii="times new roman" w:hAnsi="times new roman"/>
+          <w:b/>
+          <w:bCs/>
+          <w:sz w:val="24"/>
+          <w:szCs w:val="24"/>
+        </w:rPr>
+        <w:t>7. Conclusion</w:t>
+      </w:r>
+    </w:p>
+    <w:p>
+      <w:pPr>
+        <w:pStyle w:val="Normal"/>
+        <w:jc w:val="left"/>
+        <w:rPr>
+          <w:rFonts w:ascii="times new roman" w:hAnsi="times new roman"/>
+          <w:sz w:val="24"/>
+          <w:szCs w:val="24"/>
+        </w:rPr>
+      </w:pPr>
+      <w:r>
+        <w:rPr>
+          <w:b w:val="false"/>
+          <w:bCs w:val="false"/>
+        </w:rPr>
+      </w:r>
+    </w:p>
+    <w:p>
+      <w:pPr>
+        <w:pStyle w:val="Normal"/>
+        <w:jc w:val="left"/>
+        <w:rPr>
+          <w:b w:val="false"/>
+          <w:b w:val="false"/>
+          <w:bCs w:val="false"/>
+        </w:rPr>
+      </w:pPr>
+      <w:r>
+        <w:rPr>
+          <w:rFonts w:ascii="times new roman" w:hAnsi="times new roman"/>
+          <w:b w:val="false"/>
+          <w:bCs w:val="false"/>
+          <w:sz w:val="24"/>
+          <w:szCs w:val="24"/>
+        </w:rPr>
+        <w:t xml:space="preserve">In conclusion, releasing FlappyJayhawks on the Xbox One, Steam, Android, IOS, and the web are all realistic goals that could be achieved. The Playstation may be an option worth looking into aftere the game shows promising others on the other platforms. Attending big conventions like E3 to set up a booth is not a realistic plan for an indie game such as FlappyJayhawk, however getting a Minibooth at PAX Prime is a great alternative to get some publicity for our game. </w:t>
       </w:r>
     </w:p>
     <w:sectPr>
@@ -3945,7 +4021,6 @@
         </w:tabs>
         <w:ind w:left="720" w:hanging="360"/>
       </w:pPr>
-      <w:rPr/>
     </w:lvl>
     <w:lvl w:ilvl="1">
       <w:start w:val="1"/>
@@ -3958,7 +4033,6 @@
         </w:tabs>
         <w:ind w:left="1080" w:hanging="360"/>
       </w:pPr>
-      <w:rPr/>
     </w:lvl>
     <w:lvl w:ilvl="2">
       <w:start w:val="1"/>
@@ -3971,7 +4045,6 @@
         </w:tabs>
         <w:ind w:left="1440" w:hanging="360"/>
       </w:pPr>
-      <w:rPr/>
     </w:lvl>
     <w:lvl w:ilvl="3">
       <w:start w:val="1"/>
@@ -3984,7 +4057,6 @@
         </w:tabs>
         <w:ind w:left="1800" w:hanging="360"/>
       </w:pPr>
-      <w:rPr/>
     </w:lvl>
     <w:lvl w:ilvl="4">
       <w:start w:val="1"/>
@@ -3997,7 +4069,6 @@
         </w:tabs>
         <w:ind w:left="2160" w:hanging="360"/>
       </w:pPr>
-      <w:rPr/>
     </w:lvl>
     <w:lvl w:ilvl="5">
       <w:start w:val="1"/>
@@ -4010,7 +4081,6 @@
         </w:tabs>
         <w:ind w:left="2520" w:hanging="360"/>
       </w:pPr>
-      <w:rPr/>
     </w:lvl>
     <w:lvl w:ilvl="6">
       <w:start w:val="1"/>
@@ -4023,7 +4093,6 @@
         </w:tabs>
         <w:ind w:left="2880" w:hanging="360"/>
       </w:pPr>
-      <w:rPr/>
     </w:lvl>
     <w:lvl w:ilvl="7">
       <w:start w:val="1"/>
@@ -4036,7 +4105,6 @@
         </w:tabs>
         <w:ind w:left="3240" w:hanging="360"/>
       </w:pPr>
-      <w:rPr/>
     </w:lvl>
     <w:lvl w:ilvl="8">
       <w:start w:val="1"/>
@@ -4049,7 +4117,6 @@
         </w:tabs>
         <w:ind w:left="3600" w:hanging="360"/>
       </w:pPr>
-      <w:rPr/>
     </w:lvl>
   </w:abstractNum>
   <w:abstractNum w:abstractNumId="2">
@@ -4066,6 +4133,8 @@
       </w:pPr>
       <w:rPr>
         <w:rFonts w:ascii="Symbol" w:hAnsi="Symbol" w:cs="Symbol" w:hint="default"/>
+        <w:sz w:val="24"/>
+        <w:b w:val="false"/>
         <w:rFonts w:cs="OpenSymbol"/>
       </w:rPr>
     </w:lvl>
@@ -4082,6 +4151,8 @@
       </w:pPr>
       <w:rPr>
         <w:rFonts w:ascii="OpenSymbol" w:hAnsi="OpenSymbol" w:cs="OpenSymbol" w:hint="default"/>
+        <w:sz w:val="24"/>
+        <w:b w:val="false"/>
         <w:rFonts w:cs="OpenSymbol"/>
       </w:rPr>
     </w:lvl>
@@ -4098,6 +4169,8 @@
       </w:pPr>
       <w:rPr>
         <w:rFonts w:ascii="OpenSymbol" w:hAnsi="OpenSymbol" w:cs="OpenSymbol" w:hint="default"/>
+        <w:sz w:val="24"/>
+        <w:b w:val="false"/>
         <w:rFonts w:cs="OpenSymbol"/>
       </w:rPr>
     </w:lvl>
@@ -4114,6 +4187,8 @@
       </w:pPr>
       <w:rPr>
         <w:rFonts w:ascii="Symbol" w:hAnsi="Symbol" w:cs="Symbol" w:hint="default"/>
+        <w:sz w:val="24"/>
+        <w:b w:val="false"/>
         <w:rFonts w:cs="OpenSymbol"/>
       </w:rPr>
     </w:lvl>
@@ -4130,6 +4205,8 @@
       </w:pPr>
       <w:rPr>
         <w:rFonts w:ascii="OpenSymbol" w:hAnsi="OpenSymbol" w:cs="OpenSymbol" w:hint="default"/>
+        <w:sz w:val="24"/>
+        <w:b w:val="false"/>
         <w:rFonts w:cs="OpenSymbol"/>
       </w:rPr>
     </w:lvl>
@@ -4146,6 +4223,8 @@
       </w:pPr>
       <w:rPr>
         <w:rFonts w:ascii="OpenSymbol" w:hAnsi="OpenSymbol" w:cs="OpenSymbol" w:hint="default"/>
+        <w:sz w:val="24"/>
+        <w:b w:val="false"/>
         <w:rFonts w:cs="OpenSymbol"/>
       </w:rPr>
     </w:lvl>
@@ -4162,6 +4241,8 @@
       </w:pPr>
       <w:rPr>
         <w:rFonts w:ascii="Symbol" w:hAnsi="Symbol" w:cs="Symbol" w:hint="default"/>
+        <w:sz w:val="24"/>
+        <w:b w:val="false"/>
         <w:rFonts w:cs="OpenSymbol"/>
       </w:rPr>
     </w:lvl>
@@ -4178,6 +4259,8 @@
       </w:pPr>
       <w:rPr>
         <w:rFonts w:ascii="OpenSymbol" w:hAnsi="OpenSymbol" w:cs="OpenSymbol" w:hint="default"/>
+        <w:sz w:val="24"/>
+        <w:b w:val="false"/>
         <w:rFonts w:cs="OpenSymbol"/>
       </w:rPr>
     </w:lvl>
@@ -4194,6 +4277,8 @@
       </w:pPr>
       <w:rPr>
         <w:rFonts w:ascii="OpenSymbol" w:hAnsi="OpenSymbol" w:cs="OpenSymbol" w:hint="default"/>
+        <w:sz w:val="24"/>
+        <w:b w:val="false"/>
         <w:rFonts w:cs="OpenSymbol"/>
       </w:rPr>
     </w:lvl>
@@ -4212,6 +4297,8 @@
       </w:pPr>
       <w:rPr>
         <w:rFonts w:ascii="Symbol" w:hAnsi="Symbol" w:cs="Symbol" w:hint="default"/>
+        <w:sz w:val="24"/>
+        <w:b w:val="false"/>
         <w:rFonts w:cs="OpenSymbol"/>
       </w:rPr>
     </w:lvl>
@@ -4228,6 +4315,8 @@
       </w:pPr>
       <w:rPr>
         <w:rFonts w:ascii="OpenSymbol" w:hAnsi="OpenSymbol" w:cs="OpenSymbol" w:hint="default"/>
+        <w:sz w:val="24"/>
+        <w:b w:val="false"/>
         <w:rFonts w:cs="OpenSymbol"/>
       </w:rPr>
     </w:lvl>
@@ -4244,6 +4333,8 @@
       </w:pPr>
       <w:rPr>
         <w:rFonts w:ascii="OpenSymbol" w:hAnsi="OpenSymbol" w:cs="OpenSymbol" w:hint="default"/>
+        <w:sz w:val="24"/>
+        <w:b w:val="false"/>
         <w:rFonts w:cs="OpenSymbol"/>
       </w:rPr>
     </w:lvl>
@@ -4260,6 +4351,8 @@
       </w:pPr>
       <w:rPr>
         <w:rFonts w:ascii="Symbol" w:hAnsi="Symbol" w:cs="Symbol" w:hint="default"/>
+        <w:sz w:val="24"/>
+        <w:b w:val="false"/>
         <w:rFonts w:cs="OpenSymbol"/>
       </w:rPr>
     </w:lvl>
@@ -4276,6 +4369,8 @@
       </w:pPr>
       <w:rPr>
         <w:rFonts w:ascii="OpenSymbol" w:hAnsi="OpenSymbol" w:cs="OpenSymbol" w:hint="default"/>
+        <w:sz w:val="24"/>
+        <w:b w:val="false"/>
         <w:rFonts w:cs="OpenSymbol"/>
       </w:rPr>
     </w:lvl>
@@ -4292,6 +4387,8 @@
       </w:pPr>
       <w:rPr>
         <w:rFonts w:ascii="OpenSymbol" w:hAnsi="OpenSymbol" w:cs="OpenSymbol" w:hint="default"/>
+        <w:sz w:val="24"/>
+        <w:b w:val="false"/>
         <w:rFonts w:cs="OpenSymbol"/>
       </w:rPr>
     </w:lvl>
@@ -4308,6 +4405,8 @@
       </w:pPr>
       <w:rPr>
         <w:rFonts w:ascii="Symbol" w:hAnsi="Symbol" w:cs="Symbol" w:hint="default"/>
+        <w:sz w:val="24"/>
+        <w:b w:val="false"/>
         <w:rFonts w:cs="OpenSymbol"/>
       </w:rPr>
     </w:lvl>
@@ -4324,6 +4423,8 @@
       </w:pPr>
       <w:rPr>
         <w:rFonts w:ascii="OpenSymbol" w:hAnsi="OpenSymbol" w:cs="OpenSymbol" w:hint="default"/>
+        <w:sz w:val="24"/>
+        <w:b w:val="false"/>
         <w:rFonts w:cs="OpenSymbol"/>
       </w:rPr>
     </w:lvl>
@@ -4340,6 +4441,8 @@
       </w:pPr>
       <w:rPr>
         <w:rFonts w:ascii="OpenSymbol" w:hAnsi="OpenSymbol" w:cs="OpenSymbol" w:hint="default"/>
+        <w:sz w:val="24"/>
+        <w:b w:val="false"/>
         <w:rFonts w:cs="OpenSymbol"/>
       </w:rPr>
     </w:lvl>
@@ -4484,6 +4587,7 @@
     <w:rPrDefault>
       <w:rPr>
         <w:rFonts w:ascii="Calibri" w:hAnsi="Calibri" w:eastAsia="SimSun" w:cs="Arial"/>
+        <w:sz w:val="20"/>
         <w:szCs w:val="24"/>
         <w:lang w:val="en-US" w:eastAsia="zh-CN" w:bidi="hi-IN"/>
       </w:rPr>
@@ -4556,6 +4660,15 @@
       <w:color w:val="800000"/>
       <w:u w:val="single"/>
       <w:lang w:val="zxx" w:eastAsia="zxx" w:bidi="zxx"/>
+    </w:rPr>
+  </w:style>
+  <w:style w:type="character" w:styleId="ListLabel1">
+    <w:name w:val="ListLabel 1"/>
+    <w:qFormat/>
+    <w:rPr>
+      <w:rFonts w:ascii="times new roman" w:hAnsi="times new roman" w:cs="OpenSymbol"/>
+      <w:b w:val="false"/>
+      <w:sz w:val="24"/>
     </w:rPr>
   </w:style>
   <w:style w:type="paragraph" w:styleId="Heading">

</xml_diff>